<commit_message>
Added Demos for .net wrappers
</commit_message>
<xml_diff>
--- a/BookReport.docx
+++ b/BookReport.docx
@@ -1728,18 +1728,6 @@
  
  < N a v W o r d R e p o r t X m l P a r t   x m l n s = " u r n : m i c r o s o f t - d y n a m i c s - n a v / r e p o r t s / B o o k R e p o r t / 5 0 1 0 0 / " >   
-     < L a b e l s > - 
-         < A u t h o r C a p t i o n > A u t h o r C a p t i o n < / A u t h o r C a p t i o n > - 
-         < N u m b e r C a p t i o n > N u m b e r C a p t i o n < / N u m b e r C a p t i o n > - 
-         < P a g e C o u n t C a p t i o n > P a g e C o u n t C a p t i o n < / P a g e C o u n t C a p t i o n > - 
-         < T i t l e C a p t i o n > T i t l e C a p t i o n < / T i t l e C a p t i o n > - 
-     < / L a b e l s > - 
      < B o o k s >   
          < A u t h o r > A u t h o r < / A u t h o r > 
</xml_diff>